<commit_message>
MOD: actualizacion material apoyo taller 2
</commit_message>
<xml_diff>
--- a/Talleres/2. Taller - Revision planteamiento problemas/TallerDefinicionProblema.docx
+++ b/Talleres/2. Taller - Revision planteamiento problemas/TallerDefinicionProblema.docx
@@ -35,23 +35,7 @@
           <w:sz w:val="28"/>
           <w:szCs w:val="28"/>
         </w:rPr>
-        <w:t xml:space="preserve">Taller </w:t>
-      </w:r>
-      <w:r>
-        <w:rPr>
-          <w:b/>
-          <w:sz w:val="28"/>
-          <w:szCs w:val="28"/>
-        </w:rPr>
-        <w:t>sobre d</w:t>
-      </w:r>
-      <w:r>
-        <w:rPr>
-          <w:b/>
-          <w:sz w:val="28"/>
-          <w:szCs w:val="28"/>
-        </w:rPr>
-        <w:t>efinición del Problema</w:t>
+        <w:t>Taller sobre definición del Problema</w:t>
       </w:r>
     </w:p>
     <w:p>
@@ -81,13 +65,7 @@
     </w:p>
     <w:p>
       <w:r>
-        <w:t xml:space="preserve">Familiarizarse con la forma correcta de escribir </w:t>
-      </w:r>
-      <w:r>
-        <w:t>la descripción del problema e</w:t>
-      </w:r>
-      <w:r>
-        <w:t xml:space="preserve"> identificar algunos errores comunes que se cometen en esta etapa para evitarlos.</w:t>
+        <w:t>Familiarizarse con la forma correcta de escribir la descripción del problema e identificar algunos errores comunes que se cometen en esta etapa para evitarlos.</w:t>
       </w:r>
       <w:r>
         <w:br/>
@@ -95,10 +73,7 @@
     </w:p>
     <w:p>
       <w:r>
-        <w:t>E</w:t>
-      </w:r>
-      <w:r>
-        <w:t>sta actividad se realiza en grupos de dos personas.</w:t>
+        <w:t>Esta actividad se realiza en grupos de dos personas.</w:t>
       </w:r>
     </w:p>
     <w:p/>
@@ -120,21 +95,36 @@
         </w:numPr>
       </w:pPr>
       <w:r>
-        <w:t xml:space="preserve">Leer los dos ejemplos de anteproyecto que están en el archivo </w:t>
+        <w:t xml:space="preserve">Leer los ejemplos de anteproyecto que están en el archivo </w:t>
+      </w:r>
+      <w:r>
+        <w:rPr>
+          <w:i/>
+          <w:iCs/>
+        </w:rPr>
+        <w:t xml:space="preserve">Ejemplos Ilustrativos con correcciones solo </w:t>
       </w:r>
       <w:proofErr w:type="gramStart"/>
       <w:r>
-        <w:t>EjemplosIlustrativos.pdf  analizando</w:t>
+        <w:rPr>
+          <w:i/>
+          <w:iCs/>
+        </w:rPr>
+        <w:t>problemas</w:t>
+      </w:r>
+      <w:r>
+        <w:rPr>
+          <w:i/>
+          <w:iCs/>
+        </w:rPr>
+        <w:t xml:space="preserve">.pdf </w:t>
+      </w:r>
+      <w:r>
+        <w:t xml:space="preserve"> analizando</w:t>
       </w:r>
       <w:proofErr w:type="gramEnd"/>
       <w:r>
-        <w:t xml:space="preserve"> los comentarios marcados en el texto. Asegurarse de identificar los elementos po</w:t>
-      </w:r>
-      <w:r>
-        <w:t>sitivos y negativos de los textos</w:t>
-      </w:r>
-      <w:r>
-        <w:t>.</w:t>
+        <w:t xml:space="preserve"> los comentarios marcados en el texto. Asegurarse de identificar los elementos positivos y negativos de los textos.</w:t>
       </w:r>
     </w:p>
     <w:p>
@@ -143,12 +133,32 @@
           <w:ilvl w:val="0"/>
           <w:numId w:val="1"/>
         </w:numPr>
+        <w:rPr>
+          <w:i/>
+          <w:iCs/>
+        </w:rPr>
       </w:pPr>
       <w:r>
         <w:t>Identificar los elementos: contexto general, específico, antecedentes, el problema las causas y sus efectos</w:t>
       </w:r>
       <w:r>
-        <w:t>.</w:t>
+        <w:t xml:space="preserve"> en el documento </w:t>
+      </w:r>
+      <w:proofErr w:type="spellStart"/>
+      <w:r>
+        <w:rPr>
+          <w:i/>
+          <w:iCs/>
+        </w:rPr>
+        <w:t>EjemploPlanteamientoProblemas</w:t>
+      </w:r>
+      <w:proofErr w:type="spellEnd"/>
+      <w:r>
+        <w:rPr>
+          <w:i/>
+          <w:iCs/>
+        </w:rPr>
+        <w:t xml:space="preserve"> </w:t>
       </w:r>
     </w:p>
     <w:p>
@@ -159,10 +169,7 @@
         </w:numPr>
       </w:pPr>
       <w:r>
-        <w:t xml:space="preserve">Escribir la primera versión de la definición del problema </w:t>
-      </w:r>
-      <w:r>
-        <w:t xml:space="preserve">para el proyecto que </w:t>
+        <w:t xml:space="preserve">Escribir la primera versión de la definición del problema para el proyecto que </w:t>
       </w:r>
       <w:proofErr w:type="gramStart"/>
       <w:r>

</xml_diff>

<commit_message>
MOD: carga material relacionado con planeteamiento de problema, presentación sobre búsqueda de información
</commit_message>
<xml_diff>
--- a/Talleres/2. Taller - Revision planteamiento problemas/TallerDefinicionProblema.docx
+++ b/Talleres/2. Taller - Revision planteamiento problemas/TallerDefinicionProblema.docx
@@ -78,13 +78,8 @@
     </w:p>
     <w:p/>
     <w:p>
-      <w:proofErr w:type="gramStart"/>
-      <w:r>
-        <w:t>Actividades a realizar</w:t>
-      </w:r>
-      <w:proofErr w:type="gramEnd"/>
-      <w:r>
-        <w:t>:</w:t>
+      <w:r>
+        <w:t>Actividades a realizar:</w:t>
       </w:r>
     </w:p>
     <w:p>
@@ -102,15 +97,7 @@
           <w:i/>
           <w:iCs/>
         </w:rPr>
-        <w:t xml:space="preserve">Ejemplos Ilustrativos con correcciones solo </w:t>
-      </w:r>
-      <w:proofErr w:type="gramStart"/>
-      <w:r>
-        <w:rPr>
-          <w:i/>
-          <w:iCs/>
-        </w:rPr>
-        <w:t>problemas</w:t>
+        <w:t>Ejemplos Ilustrativos con correcciones solo problemas</w:t>
       </w:r>
       <w:r>
         <w:rPr>
@@ -120,11 +107,7 @@
         <w:t xml:space="preserve">.pdf </w:t>
       </w:r>
       <w:r>
-        <w:t xml:space="preserve"> analizando</w:t>
-      </w:r>
-      <w:proofErr w:type="gramEnd"/>
-      <w:r>
-        <w:t xml:space="preserve"> los comentarios marcados en el texto. Asegurarse de identificar los elementos positivos y negativos de los textos.</w:t>
+        <w:t xml:space="preserve"> analizando los comentarios marcados en el texto. Asegurarse de identificar los elementos positivos y negativos de los textos.</w:t>
       </w:r>
     </w:p>
     <w:p>
@@ -139,7 +122,13 @@
         </w:rPr>
       </w:pPr>
       <w:r>
-        <w:t>Identificar los elementos: contexto general, específico, antecedentes, el problema las causas y sus efectos</w:t>
+        <w:t>Identificar los elementos: contexto general, específico, antecedentes, las causas</w:t>
+      </w:r>
+      <w:r>
+        <w:t>, el problema</w:t>
+      </w:r>
+      <w:r>
+        <w:t xml:space="preserve"> y sus efectos</w:t>
       </w:r>
       <w:r>
         <w:t xml:space="preserve"> en el documento </w:t>
@@ -159,25 +148,6 @@
           <w:iCs/>
         </w:rPr>
         <w:t xml:space="preserve"> </w:t>
-      </w:r>
-    </w:p>
-    <w:p>
-      <w:pPr>
-        <w:numPr>
-          <w:ilvl w:val="0"/>
-          <w:numId w:val="1"/>
-        </w:numPr>
-      </w:pPr>
-      <w:r>
-        <w:t xml:space="preserve">Escribir la primera versión de la definición del problema para el proyecto que </w:t>
-      </w:r>
-      <w:proofErr w:type="gramStart"/>
-      <w:r>
-        <w:t>cada quien</w:t>
-      </w:r>
-      <w:proofErr w:type="gramEnd"/>
-      <w:r>
-        <w:t xml:space="preserve"> va a realizar.</w:t>
       </w:r>
     </w:p>
     <w:p/>

</xml_diff>